<commit_message>
mudancas na regra de negocio e casos de uso
</commit_message>
<xml_diff>
--- a/02. Requisitos/Definição de Requisitos.docx
+++ b/02. Requisitos/Definição de Requisitos.docx
@@ -69,10 +69,10 @@
         <w:tblStyle w:val="Tabelacomgrade"/>
         <w:tblW w:w="8644" w:type="dxa"/>
         <w:jc w:val="left"/>
-        <w:tblInd w:w="0" w:type="dxa"/>
+        <w:tblInd w:w="-5" w:type="dxa"/>
         <w:tblCellMar>
           <w:top w:w="0" w:type="dxa"/>
-          <w:left w:w="108" w:type="dxa"/>
+          <w:left w:w="103" w:type="dxa"/>
           <w:bottom w:w="0" w:type="dxa"/>
           <w:right w:w="108" w:type="dxa"/>
         </w:tblCellMar>
@@ -90,7 +90,7 @@
             <w:tcBorders/>
             <w:shd w:fill="auto" w:val="clear"/>
             <w:tcMar>
-              <w:left w:w="108" w:type="dxa"/>
+              <w:left w:w="103" w:type="dxa"/>
             </w:tcMar>
           </w:tcPr>
           <w:p>
@@ -116,7 +116,7 @@
             <w:tcBorders/>
             <w:shd w:fill="auto" w:val="clear"/>
             <w:tcMar>
-              <w:left w:w="108" w:type="dxa"/>
+              <w:left w:w="103" w:type="dxa"/>
             </w:tcMar>
           </w:tcPr>
           <w:p>
@@ -145,7 +145,7 @@
             <w:tcBorders/>
             <w:shd w:fill="auto" w:val="clear"/>
             <w:tcMar>
-              <w:left w:w="108" w:type="dxa"/>
+              <w:left w:w="103" w:type="dxa"/>
             </w:tcMar>
           </w:tcPr>
           <w:p>
@@ -166,7 +166,7 @@
             <w:tcBorders/>
             <w:shd w:fill="auto" w:val="clear"/>
             <w:tcMar>
-              <w:left w:w="108" w:type="dxa"/>
+              <w:left w:w="103" w:type="dxa"/>
             </w:tcMar>
           </w:tcPr>
           <w:p>
@@ -230,10 +230,10 @@
         <w:tblStyle w:val="Tabelacomgrade"/>
         <w:tblW w:w="8644" w:type="dxa"/>
         <w:jc w:val="left"/>
-        <w:tblInd w:w="0" w:type="dxa"/>
+        <w:tblInd w:w="-5" w:type="dxa"/>
         <w:tblCellMar>
           <w:top w:w="0" w:type="dxa"/>
-          <w:left w:w="108" w:type="dxa"/>
+          <w:left w:w="103" w:type="dxa"/>
           <w:bottom w:w="0" w:type="dxa"/>
           <w:right w:w="108" w:type="dxa"/>
         </w:tblCellMar>
@@ -251,7 +251,7 @@
             <w:tcBorders/>
             <w:shd w:fill="auto" w:val="clear"/>
             <w:tcMar>
-              <w:left w:w="108" w:type="dxa"/>
+              <w:left w:w="103" w:type="dxa"/>
             </w:tcMar>
           </w:tcPr>
           <w:p>
@@ -277,7 +277,7 @@
             <w:tcBorders/>
             <w:shd w:fill="auto" w:val="clear"/>
             <w:tcMar>
-              <w:left w:w="108" w:type="dxa"/>
+              <w:left w:w="103" w:type="dxa"/>
             </w:tcMar>
           </w:tcPr>
           <w:p>
@@ -306,7 +306,7 @@
             <w:tcBorders/>
             <w:shd w:fill="auto" w:val="clear"/>
             <w:tcMar>
-              <w:left w:w="108" w:type="dxa"/>
+              <w:left w:w="103" w:type="dxa"/>
             </w:tcMar>
           </w:tcPr>
           <w:p>
@@ -327,7 +327,7 @@
             <w:tcBorders/>
             <w:shd w:fill="auto" w:val="clear"/>
             <w:tcMar>
-              <w:left w:w="108" w:type="dxa"/>
+              <w:left w:w="103" w:type="dxa"/>
             </w:tcMar>
           </w:tcPr>
           <w:p>
@@ -351,7 +351,7 @@
             <w:tcBorders/>
             <w:shd w:fill="auto" w:val="clear"/>
             <w:tcMar>
-              <w:left w:w="108" w:type="dxa"/>
+              <w:left w:w="103" w:type="dxa"/>
             </w:tcMar>
           </w:tcPr>
           <w:p>
@@ -372,7 +372,7 @@
             <w:tcBorders/>
             <w:shd w:fill="auto" w:val="clear"/>
             <w:tcMar>
-              <w:left w:w="108" w:type="dxa"/>
+              <w:left w:w="103" w:type="dxa"/>
             </w:tcMar>
           </w:tcPr>
           <w:p>
@@ -396,7 +396,7 @@
             <w:tcBorders/>
             <w:shd w:fill="auto" w:val="clear"/>
             <w:tcMar>
-              <w:left w:w="108" w:type="dxa"/>
+              <w:left w:w="103" w:type="dxa"/>
             </w:tcMar>
           </w:tcPr>
           <w:p>
@@ -417,7 +417,7 @@
             <w:tcBorders/>
             <w:shd w:fill="auto" w:val="clear"/>
             <w:tcMar>
-              <w:left w:w="108" w:type="dxa"/>
+              <w:left w:w="103" w:type="dxa"/>
             </w:tcMar>
           </w:tcPr>
           <w:p>
@@ -441,7 +441,7 @@
             <w:tcBorders/>
             <w:shd w:fill="auto" w:val="clear"/>
             <w:tcMar>
-              <w:left w:w="108" w:type="dxa"/>
+              <w:left w:w="103" w:type="dxa"/>
             </w:tcMar>
           </w:tcPr>
           <w:p>
@@ -462,7 +462,7 @@
             <w:tcBorders/>
             <w:shd w:fill="auto" w:val="clear"/>
             <w:tcMar>
-              <w:left w:w="108" w:type="dxa"/>
+              <w:left w:w="103" w:type="dxa"/>
             </w:tcMar>
           </w:tcPr>
           <w:p>
@@ -486,7 +486,7 @@
             <w:tcBorders/>
             <w:shd w:fill="auto" w:val="clear"/>
             <w:tcMar>
-              <w:left w:w="108" w:type="dxa"/>
+              <w:left w:w="103" w:type="dxa"/>
             </w:tcMar>
           </w:tcPr>
           <w:p>
@@ -507,7 +507,7 @@
             <w:tcBorders/>
             <w:shd w:fill="auto" w:val="clear"/>
             <w:tcMar>
-              <w:left w:w="108" w:type="dxa"/>
+              <w:left w:w="103" w:type="dxa"/>
             </w:tcMar>
           </w:tcPr>
           <w:p>
@@ -531,7 +531,7 @@
             <w:tcBorders/>
             <w:shd w:fill="auto" w:val="clear"/>
             <w:tcMar>
-              <w:left w:w="108" w:type="dxa"/>
+              <w:left w:w="103" w:type="dxa"/>
             </w:tcMar>
           </w:tcPr>
           <w:p>
@@ -552,7 +552,7 @@
             <w:tcBorders/>
             <w:shd w:fill="auto" w:val="clear"/>
             <w:tcMar>
-              <w:left w:w="108" w:type="dxa"/>
+              <w:left w:w="103" w:type="dxa"/>
             </w:tcMar>
           </w:tcPr>
           <w:p>
@@ -624,10 +624,10 @@
         <w:tblStyle w:val="Tabelacomgrade"/>
         <w:tblW w:w="8644" w:type="dxa"/>
         <w:jc w:val="left"/>
-        <w:tblInd w:w="0" w:type="dxa"/>
+        <w:tblInd w:w="-5" w:type="dxa"/>
         <w:tblCellMar>
           <w:top w:w="0" w:type="dxa"/>
-          <w:left w:w="108" w:type="dxa"/>
+          <w:left w:w="103" w:type="dxa"/>
           <w:bottom w:w="0" w:type="dxa"/>
           <w:right w:w="108" w:type="dxa"/>
         </w:tblCellMar>
@@ -645,7 +645,7 @@
             <w:tcBorders/>
             <w:shd w:fill="auto" w:val="clear"/>
             <w:tcMar>
-              <w:left w:w="108" w:type="dxa"/>
+              <w:left w:w="103" w:type="dxa"/>
             </w:tcMar>
           </w:tcPr>
           <w:p>
@@ -671,7 +671,7 @@
             <w:tcBorders/>
             <w:shd w:fill="auto" w:val="clear"/>
             <w:tcMar>
-              <w:left w:w="108" w:type="dxa"/>
+              <w:left w:w="103" w:type="dxa"/>
             </w:tcMar>
           </w:tcPr>
           <w:p>
@@ -700,7 +700,7 @@
             <w:tcBorders/>
             <w:shd w:fill="auto" w:val="clear"/>
             <w:tcMar>
-              <w:left w:w="108" w:type="dxa"/>
+              <w:left w:w="103" w:type="dxa"/>
             </w:tcMar>
           </w:tcPr>
           <w:p>
@@ -721,7 +721,7 @@
             <w:tcBorders/>
             <w:shd w:fill="auto" w:val="clear"/>
             <w:tcMar>
-              <w:left w:w="108" w:type="dxa"/>
+              <w:left w:w="103" w:type="dxa"/>
             </w:tcMar>
           </w:tcPr>
           <w:p>
@@ -745,7 +745,7 @@
             <w:tcBorders/>
             <w:shd w:fill="auto" w:val="clear"/>
             <w:tcMar>
-              <w:left w:w="108" w:type="dxa"/>
+              <w:left w:w="103" w:type="dxa"/>
             </w:tcMar>
           </w:tcPr>
           <w:p>
@@ -766,7 +766,7 @@
             <w:tcBorders/>
             <w:shd w:fill="auto" w:val="clear"/>
             <w:tcMar>
-              <w:left w:w="108" w:type="dxa"/>
+              <w:left w:w="103" w:type="dxa"/>
             </w:tcMar>
           </w:tcPr>
           <w:p>
@@ -790,7 +790,7 @@
             <w:tcBorders/>
             <w:shd w:fill="auto" w:val="clear"/>
             <w:tcMar>
-              <w:left w:w="108" w:type="dxa"/>
+              <w:left w:w="103" w:type="dxa"/>
             </w:tcMar>
           </w:tcPr>
           <w:p>
@@ -811,7 +811,7 @@
             <w:tcBorders/>
             <w:shd w:fill="auto" w:val="clear"/>
             <w:tcMar>
-              <w:left w:w="108" w:type="dxa"/>
+              <w:left w:w="103" w:type="dxa"/>
             </w:tcMar>
           </w:tcPr>
           <w:p>
@@ -835,7 +835,7 @@
             <w:tcBorders/>
             <w:shd w:fill="auto" w:val="clear"/>
             <w:tcMar>
-              <w:left w:w="108" w:type="dxa"/>
+              <w:left w:w="103" w:type="dxa"/>
             </w:tcMar>
           </w:tcPr>
           <w:p>
@@ -856,7 +856,7 @@
             <w:tcBorders/>
             <w:shd w:fill="auto" w:val="clear"/>
             <w:tcMar>
-              <w:left w:w="108" w:type="dxa"/>
+              <w:left w:w="103" w:type="dxa"/>
             </w:tcMar>
           </w:tcPr>
           <w:p>
@@ -960,10 +960,10 @@
         <w:tblStyle w:val="Tabelacomgrade"/>
         <w:tblW w:w="8644" w:type="dxa"/>
         <w:jc w:val="left"/>
-        <w:tblInd w:w="0" w:type="dxa"/>
+        <w:tblInd w:w="-5" w:type="dxa"/>
         <w:tblCellMar>
           <w:top w:w="0" w:type="dxa"/>
-          <w:left w:w="108" w:type="dxa"/>
+          <w:left w:w="103" w:type="dxa"/>
           <w:bottom w:w="0" w:type="dxa"/>
           <w:right w:w="108" w:type="dxa"/>
         </w:tblCellMar>
@@ -981,7 +981,7 @@
             <w:tcBorders/>
             <w:shd w:fill="auto" w:val="clear"/>
             <w:tcMar>
-              <w:left w:w="108" w:type="dxa"/>
+              <w:left w:w="103" w:type="dxa"/>
             </w:tcMar>
           </w:tcPr>
           <w:p>
@@ -1007,7 +1007,7 @@
             <w:tcBorders/>
             <w:shd w:fill="auto" w:val="clear"/>
             <w:tcMar>
-              <w:left w:w="108" w:type="dxa"/>
+              <w:left w:w="103" w:type="dxa"/>
             </w:tcMar>
           </w:tcPr>
           <w:p>
@@ -1036,26 +1036,18 @@
             <w:tcBorders/>
             <w:shd w:fill="auto" w:val="clear"/>
             <w:tcMar>
-              <w:left w:w="108" w:type="dxa"/>
-            </w:tcMar>
-          </w:tcPr>
-          <w:p>
-            <w:pPr>
-              <w:pStyle w:val="Normal"/>
-              <w:spacing w:lineRule="auto" w:line="240" w:before="0" w:after="0"/>
-              <w:rPr/>
-            </w:pPr>
-            <w:r>
-              <w:rPr/>
-              <w:t>RN</w:t>
-            </w:r>
-            <w:r>
-              <w:rPr/>
-              <w:t>F</w:t>
-            </w:r>
-            <w:r>
-              <w:rPr/>
-              <w:t>001</w:t>
+              <w:left w:w="103" w:type="dxa"/>
+            </w:tcMar>
+          </w:tcPr>
+          <w:p>
+            <w:pPr>
+              <w:pStyle w:val="Normal"/>
+              <w:spacing w:lineRule="auto" w:line="240" w:before="0" w:after="0"/>
+              <w:rPr/>
+            </w:pPr>
+            <w:r>
+              <w:rPr/>
+              <w:t>RNF001</w:t>
             </w:r>
           </w:p>
         </w:tc>
@@ -1065,7 +1057,7 @@
             <w:tcBorders/>
             <w:shd w:fill="auto" w:val="clear"/>
             <w:tcMar>
-              <w:left w:w="108" w:type="dxa"/>
+              <w:left w:w="103" w:type="dxa"/>
             </w:tcMar>
           </w:tcPr>
           <w:p>
@@ -1091,7 +1083,7 @@
             </w:tcBorders>
             <w:shd w:fill="auto" w:val="clear"/>
             <w:tcMar>
-              <w:left w:w="108" w:type="dxa"/>
+              <w:left w:w="103" w:type="dxa"/>
             </w:tcMar>
           </w:tcPr>
           <w:p>
@@ -1114,7 +1106,7 @@
             </w:tcBorders>
             <w:shd w:fill="auto" w:val="clear"/>
             <w:tcMar>
-              <w:left w:w="108" w:type="dxa"/>
+              <w:left w:w="103" w:type="dxa"/>
             </w:tcMar>
           </w:tcPr>
           <w:p>
@@ -1140,7 +1132,7 @@
             </w:tcBorders>
             <w:shd w:fill="auto" w:val="clear"/>
             <w:tcMar>
-              <w:left w:w="108" w:type="dxa"/>
+              <w:left w:w="103" w:type="dxa"/>
             </w:tcMar>
           </w:tcPr>
           <w:p>
@@ -1163,7 +1155,7 @@
             </w:tcBorders>
             <w:shd w:fill="auto" w:val="clear"/>
             <w:tcMar>
-              <w:left w:w="108" w:type="dxa"/>
+              <w:left w:w="103" w:type="dxa"/>
             </w:tcMar>
           </w:tcPr>
           <w:p>
@@ -1252,10 +1244,10 @@
         <w:tblStyle w:val="Tabelacomgrade"/>
         <w:tblW w:w="8644" w:type="dxa"/>
         <w:jc w:val="left"/>
-        <w:tblInd w:w="0" w:type="dxa"/>
+        <w:tblInd w:w="-5" w:type="dxa"/>
         <w:tblCellMar>
           <w:top w:w="0" w:type="dxa"/>
-          <w:left w:w="108" w:type="dxa"/>
+          <w:left w:w="103" w:type="dxa"/>
           <w:bottom w:w="0" w:type="dxa"/>
           <w:right w:w="108" w:type="dxa"/>
         </w:tblCellMar>
@@ -1273,7 +1265,7 @@
             <w:tcBorders/>
             <w:shd w:fill="auto" w:val="clear"/>
             <w:tcMar>
-              <w:left w:w="108" w:type="dxa"/>
+              <w:left w:w="103" w:type="dxa"/>
             </w:tcMar>
           </w:tcPr>
           <w:p>
@@ -1299,7 +1291,7 @@
             <w:tcBorders/>
             <w:shd w:fill="auto" w:val="clear"/>
             <w:tcMar>
-              <w:left w:w="108" w:type="dxa"/>
+              <w:left w:w="103" w:type="dxa"/>
             </w:tcMar>
           </w:tcPr>
           <w:p>
@@ -1328,17 +1320,18 @@
             <w:tcBorders/>
             <w:shd w:fill="auto" w:val="clear"/>
             <w:tcMar>
-              <w:left w:w="108" w:type="dxa"/>
-            </w:tcMar>
-          </w:tcPr>
-          <w:p>
-            <w:pPr>
-              <w:pStyle w:val="Normal"/>
-              <w:spacing w:lineRule="auto" w:line="240" w:before="0" w:after="0"/>
-              <w:rPr/>
-            </w:pPr>
-            <w:r>
-              <w:rPr/>
+              <w:left w:w="103" w:type="dxa"/>
+            </w:tcMar>
+          </w:tcPr>
+          <w:p>
+            <w:pPr>
+              <w:pStyle w:val="Normal"/>
+              <w:spacing w:lineRule="auto" w:line="240" w:before="0" w:after="0"/>
+              <w:rPr/>
+            </w:pPr>
+            <w:r>
+              <w:rPr/>
+              <w:t>RNEG001</w:t>
             </w:r>
           </w:p>
         </w:tc>
@@ -1348,17 +1341,18 @@
             <w:tcBorders/>
             <w:shd w:fill="auto" w:val="clear"/>
             <w:tcMar>
-              <w:left w:w="108" w:type="dxa"/>
-            </w:tcMar>
-          </w:tcPr>
-          <w:p>
-            <w:pPr>
-              <w:pStyle w:val="Normal"/>
-              <w:spacing w:lineRule="auto" w:line="240" w:before="0" w:after="0"/>
-              <w:rPr/>
-            </w:pPr>
-            <w:r>
-              <w:rPr/>
+              <w:left w:w="103" w:type="dxa"/>
+            </w:tcMar>
+          </w:tcPr>
+          <w:p>
+            <w:pPr>
+              <w:pStyle w:val="Normal"/>
+              <w:spacing w:lineRule="auto" w:line="240" w:before="0" w:after="0"/>
+              <w:rPr/>
+            </w:pPr>
+            <w:r>
+              <w:rPr/>
+              <w:t>Para uma empresa receber pedidos ela precisa estar autênticada.</w:t>
             </w:r>
           </w:p>
         </w:tc>
@@ -1416,16 +1410,16 @@
           <wp:effectExtent l="0" t="0" r="0" b="0"/>
           <wp:wrapTight wrapText="bothSides">
             <wp:wrapPolygon edited="0">
-              <wp:start x="4927" y="0"/>
-              <wp:lineTo x="2366" y="2257"/>
-              <wp:lineTo x="-195" y="15301"/>
-              <wp:lineTo x="-195" y="20402"/>
-              <wp:lineTo x="3214" y="20975"/>
-              <wp:lineTo x="17701" y="20975"/>
-              <wp:lineTo x="21110" y="20402"/>
-              <wp:lineTo x="21110" y="15301"/>
-              <wp:lineTo x="18549" y="0"/>
-              <wp:lineTo x="4927" y="0"/>
+              <wp:start x="4780" y="0"/>
+              <wp:lineTo x="2203" y="2226"/>
+              <wp:lineTo x="-391" y="15164"/>
+              <wp:lineTo x="-391" y="20222"/>
+              <wp:lineTo x="3051" y="20783"/>
+              <wp:lineTo x="17652" y="20783"/>
+              <wp:lineTo x="21094" y="20222"/>
+              <wp:lineTo x="21094" y="15164"/>
+              <wp:lineTo x="18516" y="0"/>
+              <wp:lineTo x="4780" y="0"/>
             </wp:wrapPolygon>
           </wp:wrapTight>
           <wp:docPr id="1" name="Imagem 1" descr=""/>
@@ -1570,7 +1564,6 @@
     <w:rPrDefault>
       <w:rPr>
         <w:rFonts w:ascii="Calibri" w:hAnsi="Calibri" w:eastAsia="Calibri" w:cs="" w:asciiTheme="minorHAnsi" w:cstheme="minorBidi" w:eastAsiaTheme="minorHAnsi" w:hAnsiTheme="minorHAnsi"/>
-        <w:sz w:val="22"/>
         <w:szCs w:val="22"/>
         <w:lang w:val="pt-BR" w:eastAsia="en-US" w:bidi="ar-SA"/>
       </w:rPr>
@@ -1729,7 +1722,7 @@
     </w:pPr>
     <w:rPr>
       <w:rFonts w:ascii="Calibri" w:hAnsi="Calibri" w:eastAsia="Calibri" w:cs="" w:asciiTheme="minorHAnsi" w:cstheme="minorBidi" w:eastAsiaTheme="minorHAnsi" w:hAnsiTheme="minorHAnsi"/>
-      <w:color w:val="auto"/>
+      <w:color w:val="00000A"/>
       <w:sz w:val="22"/>
       <w:szCs w:val="22"/>
       <w:lang w:val="pt-BR" w:eastAsia="en-US" w:bidi="ar-SA"/>
@@ -1844,7 +1837,7 @@
       <w:jc w:val="left"/>
     </w:pPr>
     <w:rPr>
-      <w:rFonts w:ascii="Times New Roman" w:hAnsi="Times New Roman" w:cs="Times New Roman" w:eastAsia="Calibri"/>
+      <w:rFonts w:ascii="Times New Roman" w:hAnsi="Times New Roman" w:eastAsia="Calibri" w:cs="Times New Roman"/>
       <w:color w:val="000000"/>
       <w:sz w:val="24"/>
       <w:szCs w:val="24"/>

</xml_diff>